<commit_message>
change OTIS lab 2 conclusion
</commit_message>
<xml_diff>
--- a/3_sem/OTIS/lab2.docx
+++ b/3_sem/OTIS/lab2.docx
@@ -4682,6 +4682,55 @@
     </w:tbl>
     <w:p>
       <w:pPr>
+        <w:rPr>
+          <w:rFonts w:ascii="Times New Roman" w:hAnsi="Times New Roman" w:cs="Times New Roman"/>
+          <w:sz w:val="28"/>
+          <w:lang w:val="ru-RU"/>
+        </w:rPr>
+      </w:pPr>
+      <w:r>
+        <w:rPr>
+          <w:rFonts w:ascii="Times New Roman" w:hAnsi="Times New Roman" w:cs="Times New Roman"/>
+          <w:sz w:val="28"/>
+          <w:lang w:val="ru-RU"/>
+        </w:rPr>
+        <w:t xml:space="preserve">Исходя из данных, полученных при расчетах по аддитивной функции наилучшим выбором стала система </w:t>
+      </w:r>
+      <w:r>
+        <w:rPr>
+          <w:rFonts w:ascii="Times New Roman" w:hAnsi="Times New Roman" w:cs="Times New Roman"/>
+          <w:sz w:val="28"/>
+          <w:lang w:val="en-US"/>
+        </w:rPr>
+        <w:t>Canon</w:t>
+      </w:r>
+      <w:r>
+        <w:rPr>
+          <w:rFonts w:ascii="Times New Roman" w:hAnsi="Times New Roman" w:cs="Times New Roman"/>
+          <w:sz w:val="28"/>
+          <w:lang w:val="ru-RU"/>
+        </w:rPr>
+        <w:t xml:space="preserve">; мультипликативной – </w:t>
+      </w:r>
+      <w:r>
+        <w:rPr>
+          <w:rFonts w:ascii="Times New Roman" w:hAnsi="Times New Roman" w:cs="Times New Roman"/>
+          <w:sz w:val="28"/>
+          <w:lang w:val="en-US"/>
+        </w:rPr>
+        <w:t>Canon</w:t>
+      </w:r>
+      <w:r>
+        <w:rPr>
+          <w:rFonts w:ascii="Times New Roman" w:hAnsi="Times New Roman" w:cs="Times New Roman"/>
+          <w:sz w:val="28"/>
+          <w:lang w:val="ru-RU"/>
+        </w:rPr>
+        <w:t>.</w:t>
+      </w:r>
+    </w:p>
+    <w:p>
+      <w:pPr>
         <w:jc w:val="center"/>
         <w:rPr>
           <w:rFonts w:ascii="Times New Roman" w:hAnsi="Times New Roman" w:cs="Times New Roman"/>
@@ -4690,36 +4739,15 @@
           <w:lang w:val="ru-RU"/>
         </w:rPr>
       </w:pPr>
-    </w:p>
-    <w:p>
-      <w:pPr>
-        <w:jc w:val="center"/>
+      <w:r>
         <w:rPr>
           <w:rFonts w:ascii="Times New Roman" w:hAnsi="Times New Roman" w:cs="Times New Roman"/>
           <w:b/>
           <w:sz w:val="32"/>
           <w:lang w:val="ru-RU"/>
         </w:rPr>
-      </w:pPr>
-      <w:r>
-        <w:rPr>
-          <w:rFonts w:ascii="Times New Roman" w:hAnsi="Times New Roman" w:cs="Times New Roman"/>
-          <w:b/>
-          <w:sz w:val="32"/>
-          <w:lang w:val="ru-RU"/>
-        </w:rPr>
         <w:t>Граф предпочтений</w:t>
       </w:r>
-    </w:p>
-    <w:p>
-      <w:pPr>
-        <w:jc w:val="center"/>
-        <w:rPr>
-          <w:rFonts w:ascii="Times New Roman" w:hAnsi="Times New Roman" w:cs="Times New Roman"/>
-          <w:sz w:val="28"/>
-          <w:lang w:val="en-US"/>
-        </w:rPr>
-      </w:pPr>
     </w:p>
     <w:p>
       <w:pPr>
@@ -4732,15 +4760,26 @@
       </w:pPr>
       <w:bookmarkStart w:id="0" w:name="_GoBack"/>
       <w:bookmarkEnd w:id="0"/>
-      <w:r>
+    </w:p>
+    <w:p>
+      <w:pPr>
+        <w:jc w:val="center"/>
         <w:rPr>
           <w:rFonts w:ascii="Times New Roman" w:hAnsi="Times New Roman" w:cs="Times New Roman"/>
           <w:sz w:val="28"/>
           <w:lang w:val="ru-RU"/>
         </w:rPr>
+      </w:pPr>
+      <w:r>
+        <w:rPr>
+          <w:rFonts w:ascii="Times New Roman" w:hAnsi="Times New Roman" w:cs="Times New Roman"/>
+          <w:noProof/>
+          <w:sz w:val="28"/>
+          <w:lang w:val="ru-RU"/>
+        </w:rPr>
         <w:drawing>
           <wp:inline distT="0" distB="0" distL="0" distR="0" wp14:anchorId="31732CAF" wp14:editId="786F58E5">
-            <wp:extent cx="3032176" cy="2333625"/>
+            <wp:extent cx="2781300" cy="2140545"/>
             <wp:effectExtent l="0" t="0" r="0" b="0"/>
             <wp:docPr id="2" name="Рисунок 2"/>
             <wp:cNvGraphicFramePr>
@@ -4762,7 +4801,7 @@
                   <pic:spPr>
                     <a:xfrm>
                       <a:off x="0" y="0"/>
-                      <a:ext cx="3144936" cy="2420407"/>
+                      <a:ext cx="2931784" cy="2256360"/>
                     </a:xfrm>
                     <a:prstGeom prst="rect">
                       <a:avLst/>
@@ -5551,7 +5590,7 @@
 </file>
 
 <file path=customXml/itemProps1.xml><?xml version="1.0" encoding="utf-8"?>
-<ds:datastoreItem xmlns:ds="http://schemas.openxmlformats.org/officeDocument/2006/customXml" ds:itemID="{1590DF1B-EF41-4B6A-934E-4220D271831F}">
+<ds:datastoreItem xmlns:ds="http://schemas.openxmlformats.org/officeDocument/2006/customXml" ds:itemID="{85D0250A-9487-4B9C-B0B2-BE0B474EC818}">
   <ds:schemaRefs>
     <ds:schemaRef ds:uri="http://schemas.openxmlformats.org/officeDocument/2006/bibliography"/>
   </ds:schemaRefs>

</xml_diff>